<commit_message>
UPDATED: Framework overview was written into the design document.
</commit_message>
<xml_diff>
--- a/docs/design/FluentCraftDesignDocument.docx
+++ b/docs/design/FluentCraftDesignDocument.docx
@@ -1,6 +1,6 @@
 
 <file path=word/document.xml><?xml version="1.0" encoding="utf-8"?>
-<w:document xmlns:wpc="http://schemas.microsoft.com/office/word/2010/wordprocessingCanvas" xmlns:cx="http://schemas.microsoft.com/office/drawing/2014/chartex" xmlns:cx1="http://schemas.microsoft.com/office/drawing/2015/9/8/chartex" xmlns:cx2="http://schemas.microsoft.com/office/drawing/2015/10/21/chartex" xmlns:cx3="http://schemas.microsoft.com/office/drawing/2016/5/9/chartex" xmlns:cx4="http://schemas.microsoft.com/office/drawing/2016/5/10/chartex" xmlns:cx5="http://schemas.microsoft.com/office/drawing/2016/5/11/chartex" xmlns:cx6="http://schemas.microsoft.com/office/drawing/2016/5/12/chartex" xmlns:cx7="http://schemas.microsoft.com/office/drawing/2016/5/13/chartex" xmlns:cx8="http://schemas.microsoft.com/office/drawing/2016/5/14/chartex" xmlns:mc="http://schemas.openxmlformats.org/markup-compatibility/2006" xmlns:aink="http://schemas.microsoft.com/office/drawing/2016/ink" xmlns:am3d="http://schemas.microsoft.com/office/drawing/2017/model3d" xmlns:o="urn:schemas-microsoft-com:office:office" xmlns:oel="http://schemas.microsoft.com/office/2019/extlst" xmlns:r="http://schemas.openxmlformats.org/officeDocument/2006/relationships" xmlns:m="http://schemas.openxmlformats.org/officeDocument/2006/math" xmlns:v="urn:schemas-microsoft-com:vml" xmlns:wp14="http://schemas.microsoft.com/office/word/2010/wordprocessingDrawing" xmlns:wp="http://schemas.openxmlformats.org/drawingml/2006/wordprocessingDrawing" xmlns:w10="urn:schemas-microsoft-com:office:word" xmlns:w="http://schemas.openxmlformats.org/wordprocessingml/2006/main" xmlns:w14="http://schemas.microsoft.com/office/word/2010/wordml" xmlns:w15="http://schemas.microsoft.com/office/word/2012/wordml" xmlns:w16cex="http://schemas.microsoft.com/office/word/2018/wordml/cex" xmlns:w16cid="http://schemas.microsoft.com/office/word/2016/wordml/cid" xmlns:w16="http://schemas.microsoft.com/office/word/2018/wordml" xmlns:w16du="http://schemas.microsoft.com/office/word/2023/wordml/word16du" xmlns:w16sdtdh="http://schemas.microsoft.com/office/word/2020/wordml/sdtdatahash" xmlns:w16se="http://schemas.microsoft.com/office/word/2015/wordml/symex" xmlns:wpg="http://schemas.microsoft.com/office/word/2010/wordprocessingGroup" xmlns:wpi="http://schemas.microsoft.com/office/word/2010/wordprocessingInk" xmlns:wne="http://schemas.microsoft.com/office/word/2006/wordml" xmlns:wps="http://schemas.microsoft.com/office/word/2010/wordprocessingShape" mc:Ignorable="w14 w15 w16se w16cid w16 w16cex w16sdtdh w16du wp14">
+<w:document xmlns:wpc="http://schemas.microsoft.com/office/word/2010/wordprocessingCanvas" xmlns:cx="http://schemas.microsoft.com/office/drawing/2014/chartex" xmlns:cx1="http://schemas.microsoft.com/office/drawing/2015/9/8/chartex" xmlns:cx2="http://schemas.microsoft.com/office/drawing/2015/10/21/chartex" xmlns:cx3="http://schemas.microsoft.com/office/drawing/2016/5/9/chartex" xmlns:cx4="http://schemas.microsoft.com/office/drawing/2016/5/10/chartex" xmlns:cx5="http://schemas.microsoft.com/office/drawing/2016/5/11/chartex" xmlns:cx6="http://schemas.microsoft.com/office/drawing/2016/5/12/chartex" xmlns:cx7="http://schemas.microsoft.com/office/drawing/2016/5/13/chartex" xmlns:cx8="http://schemas.microsoft.com/office/drawing/2016/5/14/chartex" xmlns:mc="http://schemas.openxmlformats.org/markup-compatibility/2006" xmlns:aink="http://schemas.microsoft.com/office/drawing/2016/ink" xmlns:am3d="http://schemas.microsoft.com/office/drawing/2017/model3d" xmlns:o="urn:schemas-microsoft-com:office:office" xmlns:oel="http://schemas.microsoft.com/office/2019/extlst" xmlns:r="http://schemas.openxmlformats.org/officeDocument/2006/relationships" xmlns:m="http://schemas.openxmlformats.org/officeDocument/2006/math" xmlns:v="urn:schemas-microsoft-com:vml" xmlns:wp14="http://schemas.microsoft.com/office/word/2010/wordprocessingDrawing" xmlns:wp="http://schemas.openxmlformats.org/drawingml/2006/wordprocessingDrawing" xmlns:w10="urn:schemas-microsoft-com:office:word" xmlns:w="http://schemas.openxmlformats.org/wordprocessingml/2006/main" xmlns:w14="http://schemas.microsoft.com/office/word/2010/wordml" xmlns:w15="http://schemas.microsoft.com/office/word/2012/wordml" xmlns:w16cex="http://schemas.microsoft.com/office/word/2018/wordml/cex" xmlns:w16cid="http://schemas.microsoft.com/office/word/2016/wordml/cid" xmlns:w16="http://schemas.microsoft.com/office/word/2018/wordml" xmlns:w16du="http://schemas.microsoft.com/office/word/2023/wordml/word16du" xmlns:w16sdtdh="http://schemas.microsoft.com/office/word/2020/wordml/sdtdatahash" xmlns:w16sdtfl="http://schemas.microsoft.com/office/word/2024/wordml/sdtformatlock" xmlns:w16se="http://schemas.microsoft.com/office/word/2015/wordml/symex" xmlns:wpg="http://schemas.microsoft.com/office/word/2010/wordprocessingGroup" xmlns:wpi="http://schemas.microsoft.com/office/word/2010/wordprocessingInk" xmlns:wne="http://schemas.microsoft.com/office/word/2006/wordml" xmlns:wps="http://schemas.microsoft.com/office/word/2010/wordprocessingShape" mc:Ignorable="w14 w15 w16se w16cid w16 w16cex w16sdtdh w16sdtfl w16du wp14">
   <w:body>
     <w:p>
       <w:pPr>
@@ -539,29 +539,7 @@
           <w:sz w:val="24"/>
           <w:szCs w:val="24"/>
         </w:rPr>
-        <w:t>D</w:t>
-      </w:r>
-      <w:r>
-        <w:rPr>
-          <w:rFonts w:ascii="Amasis MT Pro" w:hAnsi="Amasis MT Pro"/>
-          <w:i/>
-          <w:iCs/>
-          <w:color w:val="FF0000"/>
-          <w:sz w:val="24"/>
-          <w:szCs w:val="24"/>
-        </w:rPr>
-        <w:t xml:space="preserve">r Amin </w:t>
-      </w:r>
-      <w:r>
-        <w:rPr>
-          <w:rFonts w:ascii="Amasis MT Pro" w:hAnsi="Amasis MT Pro"/>
-          <w:i/>
-          <w:iCs/>
-          <w:color w:val="FF0000"/>
-          <w:sz w:val="24"/>
-          <w:szCs w:val="24"/>
-        </w:rPr>
-        <w:t>Amini</w:t>
+        <w:t>Dr Amin Amini</w:t>
       </w:r>
       <w:r>
         <w:rPr>
@@ -762,20 +740,7 @@
                                 <w:sz w:val="24"/>
                                 <w:szCs w:val="24"/>
                               </w:rPr>
-                              <w:t>Organization</w:t>
-                            </w:r>
-                            <w:r>
-                              <w:rPr>
-                                <w:rFonts w:ascii="Amasis MT Pro" w:hAnsi="Amasis MT Pro"/>
-                                <w:b/>
-                                <w:bCs/>
-                                <w:i/>
-                                <w:iCs/>
-                                <w:color w:val="262626" w:themeColor="text1" w:themeTint="D9"/>
-                                <w:sz w:val="24"/>
-                                <w:szCs w:val="24"/>
-                              </w:rPr>
-                              <w:t xml:space="preserve"> </w:t>
+                              <w:t xml:space="preserve">Organization </w:t>
                             </w:r>
                           </w:p>
                           <w:p>
@@ -923,20 +888,7 @@
                           <w:sz w:val="24"/>
                           <w:szCs w:val="24"/>
                         </w:rPr>
-                        <w:t>Organization</w:t>
-                      </w:r>
-                      <w:r>
-                        <w:rPr>
-                          <w:rFonts w:ascii="Amasis MT Pro" w:hAnsi="Amasis MT Pro"/>
-                          <w:b/>
-                          <w:bCs/>
-                          <w:i/>
-                          <w:iCs/>
-                          <w:color w:val="262626" w:themeColor="text1" w:themeTint="D9"/>
-                          <w:sz w:val="24"/>
-                          <w:szCs w:val="24"/>
-                        </w:rPr>
-                        <w:t xml:space="preserve"> </w:t>
+                        <w:t xml:space="preserve">Organization </w:t>
                       </w:r>
                     </w:p>
                     <w:p>
@@ -1130,20 +1082,7 @@
                                 <w:sz w:val="24"/>
                                 <w:szCs w:val="24"/>
                               </w:rPr>
-                              <w:t xml:space="preserve">, </w:t>
-                            </w:r>
-                            <w:r>
-                              <w:rPr>
-                                <w:rFonts w:ascii="Amasis MT Pro" w:hAnsi="Amasis MT Pro"/>
-                                <w:b/>
-                                <w:bCs/>
-                                <w:i/>
-                                <w:iCs/>
-                                <w:color w:val="262626" w:themeColor="text1" w:themeTint="D9"/>
-                                <w:sz w:val="24"/>
-                                <w:szCs w:val="24"/>
-                              </w:rPr>
-                              <w:t xml:space="preserve"> </w:t>
+                              <w:t xml:space="preserve">,  </w:t>
                             </w:r>
                           </w:p>
                           <w:p>
@@ -1308,20 +1247,7 @@
                           <w:sz w:val="24"/>
                           <w:szCs w:val="24"/>
                         </w:rPr>
-                        <w:t xml:space="preserve">, </w:t>
-                      </w:r>
-                      <w:r>
-                        <w:rPr>
-                          <w:rFonts w:ascii="Amasis MT Pro" w:hAnsi="Amasis MT Pro"/>
-                          <w:b/>
-                          <w:bCs/>
-                          <w:i/>
-                          <w:iCs/>
-                          <w:color w:val="262626" w:themeColor="text1" w:themeTint="D9"/>
-                          <w:sz w:val="24"/>
-                          <w:szCs w:val="24"/>
-                        </w:rPr>
-                        <w:t xml:space="preserve"> </w:t>
+                        <w:t xml:space="preserve">,  </w:t>
                       </w:r>
                     </w:p>
                     <w:p>
@@ -4401,6 +4327,7 @@
             <w:cnfStyle w:val="001000000000" w:firstRow="0" w:lastRow="0" w:firstColumn="1" w:lastColumn="0" w:oddVBand="0" w:evenVBand="0" w:oddHBand="0" w:evenHBand="0" w:firstRowFirstColumn="0" w:firstRowLastColumn="0" w:lastRowFirstColumn="0" w:lastRowLastColumn="0"/>
             <w:tcW w:w="9016" w:type="dxa"/>
             <w:gridSpan w:val="2"/>
+            <w:shd w:val="clear" w:color="auto" w:fill="782A71"/>
             <w:vAlign w:val="center"/>
           </w:tcPr>
           <w:p>
@@ -8675,27 +8602,7 @@
           <w:szCs w:val="24"/>
           <w:lang w:val="en-US"/>
         </w:rPr>
-        <w:t xml:space="preserve">The FluentCraft framework is developed in compliance with many standards and regulations that govern software quality, security, and accessibility. Compliance with these standards makes the product much </w:t>
-      </w:r>
-      <w:r>
-        <w:rPr>
-          <w:rFonts w:ascii="Amasis MT Pro" w:hAnsi="Amasis MT Pro"/>
-          <w:color w:val="262626" w:themeColor="text1" w:themeTint="D9"/>
-          <w:sz w:val="24"/>
-          <w:szCs w:val="24"/>
-          <w:lang w:val="en-US"/>
-        </w:rPr>
-        <w:t>more usable and safer</w:t>
-      </w:r>
-      <w:r>
-        <w:rPr>
-          <w:rFonts w:ascii="Amasis MT Pro" w:hAnsi="Amasis MT Pro"/>
-          <w:color w:val="262626" w:themeColor="text1" w:themeTint="D9"/>
-          <w:sz w:val="24"/>
-          <w:szCs w:val="24"/>
-          <w:lang w:val="en-US"/>
-        </w:rPr>
-        <w:t>, while being more marketable, able to meet the expectations and requirements of a wide range of users and regulatory bodies.</w:t>
+        <w:t>The FluentCraft framework is developed in compliance with many standards and regulations that govern software quality, security, and accessibility. Compliance with these standards makes the product much more usable and safer, while being more marketable, able to meet the expectations and requirements of a wide range of users and regulatory bodies.</w:t>
       </w:r>
     </w:p>
     <w:p>
@@ -8862,17 +8769,7 @@
           <w:szCs w:val="24"/>
           <w:lang w:val="en-US"/>
         </w:rPr>
-        <w:t>FluentCraft is fully compliant with the General Data Protection Regulation for users of the European Union, ensuring whatever information is gathered from using our framework is kept securely and transparently. These include strong data encryption, secure storage of data solutions, and clear policies of privacy regarding the use, storage, and protection of data</w:t>
-      </w:r>
-      <w:r>
-        <w:rPr>
-          <w:rFonts w:ascii="Amasis MT Pro" w:hAnsi="Amasis MT Pro"/>
-          <w:color w:val="262626" w:themeColor="text1" w:themeTint="D9"/>
-          <w:sz w:val="24"/>
-          <w:szCs w:val="24"/>
-          <w:lang w:val="en-US"/>
-        </w:rPr>
-        <w:t>.</w:t>
+        <w:t>FluentCraft is fully compliant with the General Data Protection Regulation for users of the European Union, ensuring whatever information is gathered from using our framework is kept securely and transparently. These include strong data encryption, secure storage of data solutions, and clear policies of privacy regarding the use, storage, and protection of data.</w:t>
       </w:r>
     </w:p>
     <w:p>
@@ -9454,6 +9351,7 @@
     </w:p>
     <w:p>
       <w:pPr>
+        <w:jc w:val="both"/>
         <w:rPr>
           <w:rFonts w:ascii="Amasis MT Pro" w:hAnsi="Amasis MT Pro"/>
           <w:b/>
@@ -9474,11 +9372,36 @@
           <w:szCs w:val="24"/>
           <w:lang w:val="en-US"/>
         </w:rPr>
-        <w:t>2.2 Background and Motivation</w:t>
-      </w:r>
-    </w:p>
-    <w:p>
-      <w:pPr>
+        <w:t>2.</w:t>
+      </w:r>
+      <w:r>
+        <w:rPr>
+          <w:rFonts w:ascii="Amasis MT Pro" w:hAnsi="Amasis MT Pro"/>
+          <w:b/>
+          <w:bCs/>
+          <w:color w:val="782A71"/>
+          <w:sz w:val="24"/>
+          <w:szCs w:val="24"/>
+          <w:lang w:val="en-US"/>
+        </w:rPr>
+        <w:t>1</w:t>
+      </w:r>
+      <w:r>
+        <w:rPr>
+          <w:rFonts w:ascii="Amasis MT Pro" w:hAnsi="Amasis MT Pro"/>
+          <w:b/>
+          <w:bCs/>
+          <w:color w:val="782A71"/>
+          <w:sz w:val="24"/>
+          <w:szCs w:val="24"/>
+          <w:lang w:val="en-US"/>
+        </w:rPr>
+        <w:t xml:space="preserve"> Background and Motivation</w:t>
+      </w:r>
+    </w:p>
+    <w:p>
+      <w:pPr>
+        <w:jc w:val="both"/>
         <w:rPr>
           <w:rFonts w:ascii="Amasis MT Pro" w:hAnsi="Amasis MT Pro"/>
           <w:color w:val="262626" w:themeColor="text1" w:themeTint="D9"/>
@@ -9632,6 +9555,7 @@
     </w:p>
     <w:p>
       <w:pPr>
+        <w:jc w:val="both"/>
         <w:rPr>
           <w:rFonts w:ascii="Amasis MT Pro" w:hAnsi="Amasis MT Pro"/>
           <w:color w:val="262626" w:themeColor="text1" w:themeTint="D9"/>
@@ -9653,25 +9577,696 @@
     </w:p>
     <w:p>
       <w:pPr>
-        <w:rPr>
-          <w:rFonts w:ascii="Amasis MT Pro" w:hAnsi="Amasis MT Pro"/>
-          <w:color w:val="262626" w:themeColor="text1" w:themeTint="D9"/>
-          <w:sz w:val="24"/>
-          <w:szCs w:val="24"/>
-          <w:lang w:val="en-US"/>
-        </w:rPr>
-      </w:pPr>
-    </w:p>
-    <w:p>
-      <w:pPr>
-        <w:rPr>
-          <w:rFonts w:ascii="Amasis MT Pro" w:hAnsi="Amasis MT Pro"/>
-          <w:color w:val="262626" w:themeColor="text1" w:themeTint="D9"/>
-          <w:sz w:val="24"/>
-          <w:szCs w:val="24"/>
-          <w:lang w:val="en-US"/>
-        </w:rPr>
-      </w:pPr>
+        <w:jc w:val="both"/>
+        <w:rPr>
+          <w:rFonts w:ascii="Amasis MT Pro" w:hAnsi="Amasis MT Pro"/>
+          <w:color w:val="262626" w:themeColor="text1" w:themeTint="D9"/>
+          <w:sz w:val="24"/>
+          <w:szCs w:val="24"/>
+          <w:lang w:val="en-US"/>
+        </w:rPr>
+      </w:pPr>
+    </w:p>
+    <w:p>
+      <w:pPr>
+        <w:pStyle w:val="ListParagraph"/>
+        <w:numPr>
+          <w:ilvl w:val="1"/>
+          <w:numId w:val="24"/>
+        </w:numPr>
+        <w:jc w:val="both"/>
+        <w:rPr>
+          <w:rFonts w:ascii="Amasis MT Pro" w:hAnsi="Amasis MT Pro"/>
+          <w:b/>
+          <w:bCs/>
+          <w:color w:val="782A71"/>
+          <w:sz w:val="24"/>
+          <w:szCs w:val="24"/>
+          <w:lang w:val="en-US"/>
+        </w:rPr>
+      </w:pPr>
+      <w:r>
+        <w:rPr>
+          <w:rFonts w:ascii="Amasis MT Pro" w:hAnsi="Amasis MT Pro"/>
+          <w:b/>
+          <w:bCs/>
+          <w:color w:val="782A71"/>
+          <w:sz w:val="24"/>
+          <w:szCs w:val="24"/>
+          <w:lang w:val="en-US"/>
+        </w:rPr>
+        <w:t xml:space="preserve"> </w:t>
+      </w:r>
+      <w:r>
+        <w:rPr>
+          <w:rFonts w:ascii="Amasis MT Pro" w:hAnsi="Amasis MT Pro"/>
+          <w:b/>
+          <w:bCs/>
+          <w:color w:val="782A71"/>
+          <w:sz w:val="24"/>
+          <w:szCs w:val="24"/>
+          <w:lang w:val="en-US"/>
+        </w:rPr>
+        <w:t>Current State of QT UI Components.</w:t>
+      </w:r>
+    </w:p>
+    <w:p>
+      <w:pPr>
+        <w:jc w:val="both"/>
+        <w:rPr>
+          <w:rFonts w:ascii="Amasis MT Pro" w:hAnsi="Amasis MT Pro"/>
+          <w:color w:val="262626" w:themeColor="text1" w:themeTint="D9"/>
+          <w:sz w:val="24"/>
+          <w:szCs w:val="24"/>
+          <w:lang w:val="en-US"/>
+        </w:rPr>
+      </w:pPr>
+      <w:r>
+        <w:rPr>
+          <w:rFonts w:ascii="Amasis MT Pro" w:hAnsi="Amasis MT Pro"/>
+          <w:color w:val="262626" w:themeColor="text1" w:themeTint="D9"/>
+          <w:sz w:val="24"/>
+          <w:szCs w:val="24"/>
+          <w:lang w:val="en-US"/>
+        </w:rPr>
+        <w:t>Qt is a mature cross-platform development framework, and it indeed provides a solid foundation of tools and libraries for creating graphical user interfaces. It offers a complete set of UI components through its modules like QtWidgets and QtQuick, which allow both the development of traditional desktop applications and modern touch-enabled ones. Still, even with all these capabilities, there are some points where the current state of Qt UI components could be improved:</w:t>
+      </w:r>
+    </w:p>
+    <w:p>
+      <w:pPr>
+        <w:pStyle w:val="ListParagraph"/>
+        <w:jc w:val="both"/>
+        <w:rPr>
+          <w:rFonts w:ascii="Amasis MT Pro" w:hAnsi="Amasis MT Pro"/>
+          <w:color w:val="262626" w:themeColor="text1" w:themeTint="D9"/>
+          <w:sz w:val="24"/>
+          <w:szCs w:val="24"/>
+          <w:lang w:val="en-US"/>
+        </w:rPr>
+      </w:pPr>
+    </w:p>
+    <w:p>
+      <w:pPr>
+        <w:pStyle w:val="ListParagraph"/>
+        <w:numPr>
+          <w:ilvl w:val="0"/>
+          <w:numId w:val="25"/>
+        </w:numPr>
+        <w:jc w:val="both"/>
+        <w:rPr>
+          <w:rFonts w:ascii="Amasis MT Pro" w:hAnsi="Amasis MT Pro"/>
+          <w:color w:val="262626" w:themeColor="text1" w:themeTint="D9"/>
+          <w:sz w:val="24"/>
+          <w:szCs w:val="24"/>
+          <w:lang w:val="en-US"/>
+        </w:rPr>
+      </w:pPr>
+      <w:r>
+        <w:rPr>
+          <w:rFonts w:ascii="Amasis MT Pro" w:hAnsi="Amasis MT Pro"/>
+          <w:color w:val="782A71"/>
+          <w:sz w:val="24"/>
+          <w:szCs w:val="24"/>
+          <w:lang w:val="en-US"/>
+        </w:rPr>
+        <w:t xml:space="preserve">Visual Design: </w:t>
+      </w:r>
+      <w:r>
+        <w:rPr>
+          <w:rFonts w:ascii="Amasis MT Pro" w:hAnsi="Amasis MT Pro"/>
+          <w:color w:val="262626" w:themeColor="text1" w:themeTint="D9"/>
+          <w:sz w:val="24"/>
+          <w:szCs w:val="24"/>
+          <w:lang w:val="en-US"/>
+        </w:rPr>
+        <w:t>Although Qt provides a broad range of styling and theming possibilities, the default look-and-feel of Qt widgets often cannot compete with the state-of-the-art designs imposed by more recent UI paradigms like Google's Material Design or Microsoft's Fluent Design. That is especially true for applications that require a very modern look-and-feel.</w:t>
+      </w:r>
+    </w:p>
+    <w:p>
+      <w:pPr>
+        <w:pStyle w:val="ListParagraph"/>
+        <w:jc w:val="both"/>
+        <w:rPr>
+          <w:rFonts w:ascii="Amasis MT Pro" w:hAnsi="Amasis MT Pro"/>
+          <w:color w:val="262626" w:themeColor="text1" w:themeTint="D9"/>
+          <w:sz w:val="24"/>
+          <w:szCs w:val="24"/>
+          <w:lang w:val="en-US"/>
+        </w:rPr>
+      </w:pPr>
+    </w:p>
+    <w:p>
+      <w:pPr>
+        <w:pStyle w:val="ListParagraph"/>
+        <w:numPr>
+          <w:ilvl w:val="0"/>
+          <w:numId w:val="25"/>
+        </w:numPr>
+        <w:jc w:val="both"/>
+        <w:rPr>
+          <w:rFonts w:ascii="Amasis MT Pro" w:hAnsi="Amasis MT Pro"/>
+          <w:color w:val="262626" w:themeColor="text1" w:themeTint="D9"/>
+          <w:sz w:val="24"/>
+          <w:szCs w:val="24"/>
+          <w:lang w:val="en-US"/>
+        </w:rPr>
+      </w:pPr>
+      <w:r>
+        <w:rPr>
+          <w:rFonts w:ascii="Amasis MT Pro" w:hAnsi="Amasis MT Pro"/>
+          <w:color w:val="782A71"/>
+          <w:sz w:val="24"/>
+          <w:szCs w:val="24"/>
+          <w:lang w:val="en-US"/>
+        </w:rPr>
+        <w:t xml:space="preserve">Consistency Across Platforms: </w:t>
+      </w:r>
+      <w:r>
+        <w:rPr>
+          <w:rFonts w:ascii="Amasis MT Pro" w:hAnsi="Amasis MT Pro"/>
+          <w:color w:val="262626" w:themeColor="text1" w:themeTint="D9"/>
+          <w:sz w:val="24"/>
+          <w:szCs w:val="24"/>
+          <w:lang w:val="en-US"/>
+        </w:rPr>
+        <w:t>Qt is very good at cross-platform compatibility; still, ensuring visual and functional consistency across operating systems is often hard to achieve. It usually requires significant effort from developers to tune UI components to make sure that applications will look and behave identically across all platforms.</w:t>
+      </w:r>
+    </w:p>
+    <w:p>
+      <w:pPr>
+        <w:pStyle w:val="ListParagraph"/>
+        <w:jc w:val="both"/>
+        <w:rPr>
+          <w:rFonts w:ascii="Amasis MT Pro" w:hAnsi="Amasis MT Pro"/>
+          <w:color w:val="782A71"/>
+          <w:sz w:val="24"/>
+          <w:szCs w:val="24"/>
+          <w:lang w:val="en-US"/>
+        </w:rPr>
+      </w:pPr>
+    </w:p>
+    <w:p>
+      <w:pPr>
+        <w:pStyle w:val="ListParagraph"/>
+        <w:numPr>
+          <w:ilvl w:val="0"/>
+          <w:numId w:val="25"/>
+        </w:numPr>
+        <w:jc w:val="both"/>
+        <w:rPr>
+          <w:rFonts w:ascii="Amasis MT Pro" w:hAnsi="Amasis MT Pro"/>
+          <w:color w:val="262626" w:themeColor="text1" w:themeTint="D9"/>
+          <w:sz w:val="24"/>
+          <w:szCs w:val="24"/>
+          <w:lang w:val="en-US"/>
+        </w:rPr>
+      </w:pPr>
+      <w:r>
+        <w:rPr>
+          <w:rFonts w:ascii="Amasis MT Pro" w:hAnsi="Amasis MT Pro"/>
+          <w:color w:val="782A71"/>
+          <w:sz w:val="24"/>
+          <w:szCs w:val="24"/>
+          <w:lang w:val="en-US"/>
+        </w:rPr>
+        <w:t xml:space="preserve">Advanced Animations and Transitions: </w:t>
+      </w:r>
+      <w:r>
+        <w:rPr>
+          <w:rFonts w:ascii="Amasis MT Pro" w:hAnsi="Amasis MT Pro"/>
+          <w:color w:val="262626" w:themeColor="text1" w:themeTint="D9"/>
+          <w:sz w:val="24"/>
+          <w:szCs w:val="24"/>
+          <w:lang w:val="en-US"/>
+        </w:rPr>
+        <w:t>Well-designed animations and transitions, which are not only aesthetically pleasing but also help the user better conceptualize how an application flows, are increasingly common in modern interfaces. Some of this is achievable using Qt Quick; however, the amount of detail involved often pushes the limits of most developers' capabilities.</w:t>
+      </w:r>
+    </w:p>
+    <w:p>
+      <w:pPr>
+        <w:pStyle w:val="ListParagraph"/>
+        <w:jc w:val="both"/>
+        <w:rPr>
+          <w:rFonts w:ascii="Amasis MT Pro" w:hAnsi="Amasis MT Pro"/>
+          <w:color w:val="782A71"/>
+          <w:sz w:val="24"/>
+          <w:szCs w:val="24"/>
+          <w:lang w:val="en-US"/>
+        </w:rPr>
+      </w:pPr>
+    </w:p>
+    <w:p>
+      <w:pPr>
+        <w:pStyle w:val="ListParagraph"/>
+        <w:numPr>
+          <w:ilvl w:val="0"/>
+          <w:numId w:val="25"/>
+        </w:numPr>
+        <w:jc w:val="both"/>
+        <w:rPr>
+          <w:rFonts w:ascii="Amasis MT Pro" w:hAnsi="Amasis MT Pro"/>
+          <w:color w:val="262626" w:themeColor="text1" w:themeTint="D9"/>
+          <w:sz w:val="24"/>
+          <w:szCs w:val="24"/>
+          <w:lang w:val="en-US"/>
+        </w:rPr>
+      </w:pPr>
+      <w:r>
+        <w:rPr>
+          <w:rFonts w:ascii="Amasis MT Pro" w:hAnsi="Amasis MT Pro"/>
+          <w:color w:val="782A71"/>
+          <w:sz w:val="24"/>
+          <w:szCs w:val="24"/>
+          <w:lang w:val="en-US"/>
+        </w:rPr>
+        <w:t xml:space="preserve">Accessibility Features: </w:t>
+      </w:r>
+      <w:r>
+        <w:rPr>
+          <w:rFonts w:ascii="Amasis MT Pro" w:hAnsi="Amasis MT Pro"/>
+          <w:color w:val="262626" w:themeColor="text1" w:themeTint="D9"/>
+          <w:sz w:val="24"/>
+          <w:szCs w:val="24"/>
+          <w:lang w:val="en-US"/>
+        </w:rPr>
+        <w:t>In any given application, accessibility will be very important to address inclusivity. Qt has a basic level of accessibility built into it; however, there is much to be added to handle the UI components for advanced accessibility standards, such as those mandated by governmental regulations.</w:t>
+      </w:r>
+    </w:p>
+    <w:p>
+      <w:pPr>
+        <w:pStyle w:val="ListParagraph"/>
+        <w:jc w:val="both"/>
+        <w:rPr>
+          <w:rFonts w:ascii="Amasis MT Pro" w:hAnsi="Amasis MT Pro"/>
+          <w:color w:val="782A71"/>
+          <w:sz w:val="24"/>
+          <w:szCs w:val="24"/>
+          <w:lang w:val="en-US"/>
+        </w:rPr>
+      </w:pPr>
+    </w:p>
+    <w:p>
+      <w:pPr>
+        <w:pStyle w:val="ListParagraph"/>
+        <w:numPr>
+          <w:ilvl w:val="0"/>
+          <w:numId w:val="25"/>
+        </w:numPr>
+        <w:jc w:val="both"/>
+        <w:rPr>
+          <w:rFonts w:ascii="Amasis MT Pro" w:hAnsi="Amasis MT Pro"/>
+          <w:color w:val="262626" w:themeColor="text1" w:themeTint="D9"/>
+          <w:sz w:val="24"/>
+          <w:szCs w:val="24"/>
+          <w:lang w:val="en-US"/>
+        </w:rPr>
+      </w:pPr>
+      <w:r>
+        <w:rPr>
+          <w:rFonts w:ascii="Amasis MT Pro" w:hAnsi="Amasis MT Pro"/>
+          <w:color w:val="782A71"/>
+          <w:sz w:val="24"/>
+          <w:szCs w:val="24"/>
+          <w:lang w:val="en-US"/>
+        </w:rPr>
+        <w:t xml:space="preserve">Touch and Gesture Support: </w:t>
+      </w:r>
+      <w:r>
+        <w:rPr>
+          <w:rFonts w:ascii="Amasis MT Pro" w:hAnsi="Amasis MT Pro"/>
+          <w:color w:val="262626" w:themeColor="text1" w:themeTint="D9"/>
+          <w:sz w:val="24"/>
+          <w:szCs w:val="24"/>
+          <w:lang w:val="en-US"/>
+        </w:rPr>
+        <w:t>As touch screens proliferate, the demand has grown louder for intuitive touch- and gesture-based interactions. Qt has done a good job of making touch-based input work with Qt Quick; however, for QWidget-based applications, additional work is often necessary to properly handle these new interactions.</w:t>
+      </w:r>
+    </w:p>
+    <w:p>
+      <w:pPr>
+        <w:jc w:val="both"/>
+        <w:rPr>
+          <w:rFonts w:ascii="Amasis MT Pro" w:hAnsi="Amasis MT Pro"/>
+          <w:color w:val="262626" w:themeColor="text1" w:themeTint="D9"/>
+          <w:sz w:val="24"/>
+          <w:szCs w:val="24"/>
+          <w:lang w:val="en-US"/>
+        </w:rPr>
+      </w:pPr>
+    </w:p>
+    <w:p>
+      <w:pPr>
+        <w:jc w:val="both"/>
+        <w:rPr>
+          <w:rFonts w:ascii="Amasis MT Pro" w:hAnsi="Amasis MT Pro"/>
+          <w:color w:val="782A71"/>
+          <w:sz w:val="24"/>
+          <w:szCs w:val="24"/>
+        </w:rPr>
+      </w:pPr>
+      <w:r>
+        <w:rPr>
+          <w:rFonts w:ascii="Amasis MT Pro" w:hAnsi="Amasis MT Pro"/>
+          <w:b/>
+          <w:bCs/>
+          <w:color w:val="782A71"/>
+          <w:sz w:val="24"/>
+          <w:szCs w:val="24"/>
+        </w:rPr>
+        <w:t>2.3 Proposed Enhancements in FluentCraft</w:t>
+      </w:r>
+    </w:p>
+    <w:p>
+      <w:pPr>
+        <w:jc w:val="both"/>
+        <w:rPr>
+          <w:rFonts w:ascii="Amasis MT Pro" w:hAnsi="Amasis MT Pro"/>
+          <w:color w:val="262626" w:themeColor="text1" w:themeTint="D9"/>
+          <w:sz w:val="24"/>
+          <w:szCs w:val="24"/>
+          <w:lang w:val="en-US"/>
+        </w:rPr>
+      </w:pPr>
+      <w:r>
+        <w:rPr>
+          <w:rFonts w:ascii="Amasis MT Pro" w:hAnsi="Amasis MT Pro"/>
+          <w:color w:val="262626" w:themeColor="text1" w:themeTint="D9"/>
+          <w:sz w:val="24"/>
+          <w:szCs w:val="24"/>
+        </w:rPr>
+        <w:t>FluentCraft is going to be a major revamp for Qt-based applications because it introduces a new set of UI components that conform fully to up-to-date design principles, just like those applied in Microsoft's Fluent Design System: everything from making the interfaces beautiful and advanced animation supported, to comprehensive touch and gesture support for enhanced beautification and interactiveness. There is also a lot of attention to accessibility; therefore, each component will have deeper integration of support for the most important features that can be fine-tuned to various users' needs. Finally, performance optimizations are present, designed to make efficient use of system resources without compromising application speed or responsiveness. All of these come with extensive documentation and developer tools that provide for easy integration and customizing, along with community and professional services that back this technology, ensuring that its adoption would similarly be painless in both Open Source and Enterprise environments.</w:t>
+      </w:r>
+    </w:p>
+    <w:p>
+      <w:pPr>
+        <w:jc w:val="both"/>
+        <w:rPr>
+          <w:rFonts w:ascii="Amasis MT Pro" w:hAnsi="Amasis MT Pro"/>
+          <w:color w:val="782A71"/>
+          <w:sz w:val="24"/>
+          <w:szCs w:val="24"/>
+          <w:lang w:val="en-US"/>
+        </w:rPr>
+      </w:pPr>
+    </w:p>
+    <w:p>
+      <w:pPr>
+        <w:jc w:val="both"/>
+        <w:rPr>
+          <w:rFonts w:ascii="Amasis MT Pro" w:hAnsi="Amasis MT Pro"/>
+          <w:color w:val="782A71"/>
+          <w:sz w:val="24"/>
+          <w:szCs w:val="24"/>
+        </w:rPr>
+      </w:pPr>
+      <w:r>
+        <w:rPr>
+          <w:rFonts w:ascii="Amasis MT Pro" w:hAnsi="Amasis MT Pro"/>
+          <w:b/>
+          <w:bCs/>
+          <w:color w:val="782A71"/>
+          <w:sz w:val="24"/>
+          <w:szCs w:val="24"/>
+        </w:rPr>
+        <w:t>2.4 Long-Term Vision and Technology Forecast</w:t>
+      </w:r>
+    </w:p>
+    <w:p>
+      <w:pPr>
+        <w:jc w:val="both"/>
+        <w:rPr>
+          <w:rFonts w:ascii="Amasis MT Pro" w:hAnsi="Amasis MT Pro"/>
+          <w:color w:val="262626" w:themeColor="text1" w:themeTint="D9"/>
+          <w:sz w:val="24"/>
+          <w:szCs w:val="24"/>
+        </w:rPr>
+      </w:pPr>
+      <w:r>
+        <w:rPr>
+          <w:rFonts w:ascii="Amasis MT Pro" w:hAnsi="Amasis MT Pro"/>
+          <w:color w:val="262626" w:themeColor="text1" w:themeTint="D9"/>
+          <w:sz w:val="24"/>
+          <w:szCs w:val="24"/>
+        </w:rPr>
+        <w:t>In the long run, FluentCraft is envisioned to be the developer's first choice for building state-of-the-art, beautiful, and very functional user interfaces with Qt. It is in our vision that FluentCraft will keep evolving to follow, anticipate, and make good use of the emerging trends in both software development and design philosophy.</w:t>
+      </w:r>
+    </w:p>
+    <w:p>
+      <w:pPr>
+        <w:jc w:val="both"/>
+        <w:rPr>
+          <w:rFonts w:ascii="Amasis MT Pro" w:hAnsi="Amasis MT Pro"/>
+          <w:color w:val="262626" w:themeColor="text1" w:themeTint="D9"/>
+          <w:sz w:val="24"/>
+          <w:szCs w:val="24"/>
+        </w:rPr>
+      </w:pPr>
+    </w:p>
+    <w:p>
+      <w:pPr>
+        <w:jc w:val="both"/>
+        <w:rPr>
+          <w:rFonts w:ascii="Amasis MT Pro" w:hAnsi="Amasis MT Pro"/>
+          <w:b/>
+          <w:bCs/>
+          <w:color w:val="782A71"/>
+          <w:sz w:val="24"/>
+          <w:szCs w:val="24"/>
+          <w:lang w:val="en-US"/>
+        </w:rPr>
+      </w:pPr>
+      <w:r>
+        <w:rPr>
+          <w:rFonts w:ascii="Amasis MT Pro" w:hAnsi="Amasis MT Pro"/>
+          <w:b/>
+          <w:bCs/>
+          <w:color w:val="782A71"/>
+          <w:sz w:val="24"/>
+          <w:szCs w:val="24"/>
+          <w:lang w:val="en-US"/>
+        </w:rPr>
+        <w:t>2.5 Constraints and Challenges</w:t>
+      </w:r>
+    </w:p>
+    <w:p>
+      <w:pPr>
+        <w:jc w:val="both"/>
+        <w:rPr>
+          <w:rFonts w:ascii="Amasis MT Pro" w:hAnsi="Amasis MT Pro"/>
+          <w:color w:val="262626" w:themeColor="text1" w:themeTint="D9"/>
+          <w:sz w:val="24"/>
+          <w:szCs w:val="24"/>
+        </w:rPr>
+      </w:pPr>
+      <w:r>
+        <w:rPr>
+          <w:rFonts w:ascii="Amasis MT Pro" w:hAnsi="Amasis MT Pro"/>
+          <w:color w:val="262626" w:themeColor="text1" w:themeTint="D9"/>
+          <w:sz w:val="24"/>
+          <w:szCs w:val="24"/>
+        </w:rPr>
+        <w:t xml:space="preserve">In developing the FluentCraft framework, a good number of constraints and challenges </w:t>
+      </w:r>
+      <w:proofErr w:type="gramStart"/>
+      <w:r>
+        <w:rPr>
+          <w:rFonts w:ascii="Amasis MT Pro" w:hAnsi="Amasis MT Pro"/>
+          <w:color w:val="262626" w:themeColor="text1" w:themeTint="D9"/>
+          <w:sz w:val="24"/>
+          <w:szCs w:val="24"/>
+        </w:rPr>
+        <w:t>have to</w:t>
+      </w:r>
+      <w:proofErr w:type="gramEnd"/>
+      <w:r>
+        <w:rPr>
+          <w:rFonts w:ascii="Amasis MT Pro" w:hAnsi="Amasis MT Pro"/>
+          <w:color w:val="262626" w:themeColor="text1" w:themeTint="D9"/>
+          <w:sz w:val="24"/>
+          <w:szCs w:val="24"/>
+        </w:rPr>
+        <w:t xml:space="preserve"> be worked out that may influence the scope and delivery of the project. Some of the major issues are that the resources will be limited, as the project relies very much on community contributions and probably variable funding. Technological compatibility with various Qt versions and platforms is one of the biggest challenges, and one </w:t>
+      </w:r>
+      <w:proofErr w:type="gramStart"/>
+      <w:r>
+        <w:rPr>
+          <w:rFonts w:ascii="Amasis MT Pro" w:hAnsi="Amasis MT Pro"/>
+          <w:color w:val="262626" w:themeColor="text1" w:themeTint="D9"/>
+          <w:sz w:val="24"/>
+          <w:szCs w:val="24"/>
+        </w:rPr>
+        <w:t>has to</w:t>
+      </w:r>
+      <w:proofErr w:type="gramEnd"/>
+      <w:r>
+        <w:rPr>
+          <w:rFonts w:ascii="Amasis MT Pro" w:hAnsi="Amasis MT Pro"/>
+          <w:color w:val="262626" w:themeColor="text1" w:themeTint="D9"/>
+          <w:sz w:val="24"/>
+          <w:szCs w:val="24"/>
+        </w:rPr>
+        <w:t xml:space="preserve"> balance between supporting older systems and providing the latest features. Similarly, performance optimization with rich features, particularly on low-end devices, needs balancing. Stringent incorporation of comprehensive accessibility features to conform to international standards takes more time and expertise, probably slowing down development.</w:t>
+      </w:r>
+    </w:p>
+    <w:p>
+      <w:pPr>
+        <w:jc w:val="both"/>
+        <w:rPr>
+          <w:rFonts w:ascii="Amasis MT Pro" w:hAnsi="Amasis MT Pro"/>
+          <w:color w:val="262626" w:themeColor="text1" w:themeTint="D9"/>
+          <w:sz w:val="24"/>
+          <w:szCs w:val="24"/>
+        </w:rPr>
+      </w:pPr>
+    </w:p>
+    <w:p>
+      <w:pPr>
+        <w:jc w:val="both"/>
+        <w:rPr>
+          <w:rFonts w:ascii="Amasis MT Pro" w:hAnsi="Amasis MT Pro"/>
+          <w:b/>
+          <w:bCs/>
+          <w:color w:val="782A71"/>
+          <w:sz w:val="24"/>
+          <w:szCs w:val="24"/>
+        </w:rPr>
+      </w:pPr>
+      <w:r>
+        <w:rPr>
+          <w:rFonts w:ascii="Amasis MT Pro" w:hAnsi="Amasis MT Pro"/>
+          <w:b/>
+          <w:bCs/>
+          <w:color w:val="782A71"/>
+          <w:sz w:val="24"/>
+          <w:szCs w:val="24"/>
+        </w:rPr>
+        <w:t>2.6 Design Trade-offs and Decisions</w:t>
+      </w:r>
+    </w:p>
+    <w:p>
+      <w:pPr>
+        <w:jc w:val="both"/>
+        <w:rPr>
+          <w:rFonts w:ascii="Amasis MT Pro" w:hAnsi="Amasis MT Pro"/>
+          <w:color w:val="262626" w:themeColor="text1" w:themeTint="D9"/>
+          <w:sz w:val="24"/>
+          <w:szCs w:val="24"/>
+          <w:lang w:val="en-US"/>
+        </w:rPr>
+      </w:pPr>
+      <w:r>
+        <w:rPr>
+          <w:rFonts w:ascii="Amasis MT Pro" w:hAnsi="Amasis MT Pro"/>
+          <w:color w:val="262626" w:themeColor="text1" w:themeTint="D9"/>
+          <w:sz w:val="24"/>
+          <w:szCs w:val="24"/>
+          <w:lang w:val="en-US"/>
+        </w:rPr>
+        <w:t xml:space="preserve">These, among other challenges, have necessitated </w:t>
+      </w:r>
+      <w:proofErr w:type="gramStart"/>
+      <w:r>
+        <w:rPr>
+          <w:rFonts w:ascii="Amasis MT Pro" w:hAnsi="Amasis MT Pro"/>
+          <w:color w:val="262626" w:themeColor="text1" w:themeTint="D9"/>
+          <w:sz w:val="24"/>
+          <w:szCs w:val="24"/>
+          <w:lang w:val="en-US"/>
+        </w:rPr>
+        <w:t>a number of</w:t>
+      </w:r>
+      <w:proofErr w:type="gramEnd"/>
+      <w:r>
+        <w:rPr>
+          <w:rFonts w:ascii="Amasis MT Pro" w:hAnsi="Amasis MT Pro"/>
+          <w:color w:val="262626" w:themeColor="text1" w:themeTint="D9"/>
+          <w:sz w:val="24"/>
+          <w:szCs w:val="24"/>
+          <w:lang w:val="en-US"/>
+        </w:rPr>
+        <w:t xml:space="preserve"> strategic trade-offs and decisions. Thus, the framework points to core platforms in relation to resources utilization for maximal effect, an aspect which will continuously expand with the project expansion. The modular design facilitates the inclusion by end users of only what they need in their systems. Feature development in general will focus on the components expected to bring about greatest improvements in usability, with the deferral of less critical features to later in the development process. Some resource constraints have continuously been relieved from leveraging the development and bug-fixing of the features in this set by the open-source community.</w:t>
+      </w:r>
+    </w:p>
+    <w:p>
+      <w:pPr>
+        <w:jc w:val="both"/>
+        <w:rPr>
+          <w:rFonts w:ascii="Amasis MT Pro" w:hAnsi="Amasis MT Pro"/>
+          <w:color w:val="262626" w:themeColor="text1" w:themeTint="D9"/>
+          <w:sz w:val="24"/>
+          <w:szCs w:val="24"/>
+          <w:lang w:val="en-US"/>
+        </w:rPr>
+      </w:pPr>
+    </w:p>
+    <w:p>
+      <w:pPr>
+        <w:jc w:val="both"/>
+        <w:rPr>
+          <w:rFonts w:ascii="Amasis MT Pro" w:hAnsi="Amasis MT Pro"/>
+          <w:b/>
+          <w:bCs/>
+          <w:color w:val="782A71"/>
+          <w:sz w:val="24"/>
+          <w:szCs w:val="24"/>
+          <w:lang w:val="en-US"/>
+        </w:rPr>
+      </w:pPr>
+      <w:r>
+        <w:rPr>
+          <w:rFonts w:ascii="Amasis MT Pro" w:hAnsi="Amasis MT Pro"/>
+          <w:b/>
+          <w:bCs/>
+          <w:color w:val="782A71"/>
+          <w:sz w:val="24"/>
+          <w:szCs w:val="24"/>
+        </w:rPr>
+        <w:t>2.7 Target Audience and User Characteristics</w:t>
+      </w:r>
+    </w:p>
+    <w:p>
+      <w:pPr>
+        <w:jc w:val="both"/>
+        <w:rPr>
+          <w:rFonts w:ascii="Amasis MT Pro" w:hAnsi="Amasis MT Pro"/>
+          <w:color w:val="262626" w:themeColor="text1" w:themeTint="D9"/>
+          <w:sz w:val="24"/>
+          <w:szCs w:val="24"/>
+          <w:lang w:val="en-US"/>
+        </w:rPr>
+      </w:pPr>
+      <w:r>
+        <w:rPr>
+          <w:rFonts w:ascii="Amasis MT Pro" w:hAnsi="Amasis MT Pro"/>
+          <w:color w:val="262626" w:themeColor="text1" w:themeTint="D9"/>
+          <w:sz w:val="24"/>
+          <w:szCs w:val="24"/>
+          <w:lang w:val="en-US"/>
+        </w:rPr>
+        <w:t xml:space="preserve">The targeted users of the FluentCraft framework are software developers, UI/UX designers, small to medium enterprises, and educational institutions. </w:t>
+      </w:r>
+      <w:proofErr w:type="gramStart"/>
+      <w:r>
+        <w:rPr>
+          <w:rFonts w:ascii="Amasis MT Pro" w:hAnsi="Amasis MT Pro"/>
+          <w:color w:val="262626" w:themeColor="text1" w:themeTint="D9"/>
+          <w:sz w:val="24"/>
+          <w:szCs w:val="24"/>
+          <w:lang w:val="en-US"/>
+        </w:rPr>
+        <w:t>In regard to</w:t>
+      </w:r>
+      <w:proofErr w:type="gramEnd"/>
+      <w:r>
+        <w:rPr>
+          <w:rFonts w:ascii="Amasis MT Pro" w:hAnsi="Amasis MT Pro"/>
+          <w:color w:val="262626" w:themeColor="text1" w:themeTint="D9"/>
+          <w:sz w:val="24"/>
+          <w:szCs w:val="24"/>
+          <w:lang w:val="en-US"/>
+        </w:rPr>
+        <w:t xml:space="preserve"> developers, it will target those currently using Qt who want to extend their applications with modern, attractive UI components. The UI/UX designers will see value in this project when they need tools capable of turning modern design into functional application components. To SMEs, FluentCraft offers a cost-effective means to rapid development of professional-grade, cross-platform applications. Of special importance will this framework be to educational institutions and students interested in mastering state-of-the-art UI development practices.</w:t>
+      </w:r>
     </w:p>
     <w:p>
       <w:pPr>
@@ -9875,7 +10470,7 @@
 </file>
 
 <file path=word/endnotes.xml><?xml version="1.0" encoding="utf-8"?>
-<w:endnotes xmlns:wpc="http://schemas.microsoft.com/office/word/2010/wordprocessingCanvas" xmlns:cx="http://schemas.microsoft.com/office/drawing/2014/chartex" xmlns:cx1="http://schemas.microsoft.com/office/drawing/2015/9/8/chartex" xmlns:cx2="http://schemas.microsoft.com/office/drawing/2015/10/21/chartex" xmlns:cx3="http://schemas.microsoft.com/office/drawing/2016/5/9/chartex" xmlns:cx4="http://schemas.microsoft.com/office/drawing/2016/5/10/chartex" xmlns:cx5="http://schemas.microsoft.com/office/drawing/2016/5/11/chartex" xmlns:cx6="http://schemas.microsoft.com/office/drawing/2016/5/12/chartex" xmlns:cx7="http://schemas.microsoft.com/office/drawing/2016/5/13/chartex" xmlns:cx8="http://schemas.microsoft.com/office/drawing/2016/5/14/chartex" xmlns:mc="http://schemas.openxmlformats.org/markup-compatibility/2006" xmlns:aink="http://schemas.microsoft.com/office/drawing/2016/ink" xmlns:am3d="http://schemas.microsoft.com/office/drawing/2017/model3d" xmlns:o="urn:schemas-microsoft-com:office:office" xmlns:oel="http://schemas.microsoft.com/office/2019/extlst" xmlns:r="http://schemas.openxmlformats.org/officeDocument/2006/relationships" xmlns:m="http://schemas.openxmlformats.org/officeDocument/2006/math" xmlns:v="urn:schemas-microsoft-com:vml" xmlns:wp14="http://schemas.microsoft.com/office/word/2010/wordprocessingDrawing" xmlns:wp="http://schemas.openxmlformats.org/drawingml/2006/wordprocessingDrawing" xmlns:w10="urn:schemas-microsoft-com:office:word" xmlns:w="http://schemas.openxmlformats.org/wordprocessingml/2006/main" xmlns:w14="http://schemas.microsoft.com/office/word/2010/wordml" xmlns:w15="http://schemas.microsoft.com/office/word/2012/wordml" xmlns:w16cex="http://schemas.microsoft.com/office/word/2018/wordml/cex" xmlns:w16cid="http://schemas.microsoft.com/office/word/2016/wordml/cid" xmlns:w16="http://schemas.microsoft.com/office/word/2018/wordml" xmlns:w16du="http://schemas.microsoft.com/office/word/2023/wordml/word16du" xmlns:w16sdtdh="http://schemas.microsoft.com/office/word/2020/wordml/sdtdatahash" xmlns:w16se="http://schemas.microsoft.com/office/word/2015/wordml/symex" xmlns:wpg="http://schemas.microsoft.com/office/word/2010/wordprocessingGroup" xmlns:wpi="http://schemas.microsoft.com/office/word/2010/wordprocessingInk" xmlns:wne="http://schemas.microsoft.com/office/word/2006/wordml" xmlns:wps="http://schemas.microsoft.com/office/word/2010/wordprocessingShape" mc:Ignorable="w14 w15 w16se w16cid w16 w16cex w16sdtdh w16du wp14">
+<w:endnotes xmlns:wpc="http://schemas.microsoft.com/office/word/2010/wordprocessingCanvas" xmlns:cx="http://schemas.microsoft.com/office/drawing/2014/chartex" xmlns:cx1="http://schemas.microsoft.com/office/drawing/2015/9/8/chartex" xmlns:cx2="http://schemas.microsoft.com/office/drawing/2015/10/21/chartex" xmlns:cx3="http://schemas.microsoft.com/office/drawing/2016/5/9/chartex" xmlns:cx4="http://schemas.microsoft.com/office/drawing/2016/5/10/chartex" xmlns:cx5="http://schemas.microsoft.com/office/drawing/2016/5/11/chartex" xmlns:cx6="http://schemas.microsoft.com/office/drawing/2016/5/12/chartex" xmlns:cx7="http://schemas.microsoft.com/office/drawing/2016/5/13/chartex" xmlns:cx8="http://schemas.microsoft.com/office/drawing/2016/5/14/chartex" xmlns:mc="http://schemas.openxmlformats.org/markup-compatibility/2006" xmlns:aink="http://schemas.microsoft.com/office/drawing/2016/ink" xmlns:am3d="http://schemas.microsoft.com/office/drawing/2017/model3d" xmlns:o="urn:schemas-microsoft-com:office:office" xmlns:oel="http://schemas.microsoft.com/office/2019/extlst" xmlns:r="http://schemas.openxmlformats.org/officeDocument/2006/relationships" xmlns:m="http://schemas.openxmlformats.org/officeDocument/2006/math" xmlns:v="urn:schemas-microsoft-com:vml" xmlns:wp14="http://schemas.microsoft.com/office/word/2010/wordprocessingDrawing" xmlns:wp="http://schemas.openxmlformats.org/drawingml/2006/wordprocessingDrawing" xmlns:w10="urn:schemas-microsoft-com:office:word" xmlns:w="http://schemas.openxmlformats.org/wordprocessingml/2006/main" xmlns:w14="http://schemas.microsoft.com/office/word/2010/wordml" xmlns:w15="http://schemas.microsoft.com/office/word/2012/wordml" xmlns:w16cex="http://schemas.microsoft.com/office/word/2018/wordml/cex" xmlns:w16cid="http://schemas.microsoft.com/office/word/2016/wordml/cid" xmlns:w16="http://schemas.microsoft.com/office/word/2018/wordml" xmlns:w16du="http://schemas.microsoft.com/office/word/2023/wordml/word16du" xmlns:w16sdtdh="http://schemas.microsoft.com/office/word/2020/wordml/sdtdatahash" xmlns:w16sdtfl="http://schemas.microsoft.com/office/word/2024/wordml/sdtformatlock" xmlns:w16se="http://schemas.microsoft.com/office/word/2015/wordml/symex" xmlns:wpg="http://schemas.microsoft.com/office/word/2010/wordprocessingGroup" xmlns:wpi="http://schemas.microsoft.com/office/word/2010/wordprocessingInk" xmlns:wne="http://schemas.microsoft.com/office/word/2006/wordml" xmlns:wps="http://schemas.microsoft.com/office/word/2010/wordprocessingShape" mc:Ignorable="w14 w15 w16se w16cid w16 w16cex w16sdtdh w16sdtfl w16du wp14">
   <w:endnote w:type="separator" w:id="-1">
     <w:p>
       <w:pPr>
@@ -9900,7 +10495,7 @@
 </file>
 
 <file path=word/footnotes.xml><?xml version="1.0" encoding="utf-8"?>
-<w:footnotes xmlns:wpc="http://schemas.microsoft.com/office/word/2010/wordprocessingCanvas" xmlns:cx="http://schemas.microsoft.com/office/drawing/2014/chartex" xmlns:cx1="http://schemas.microsoft.com/office/drawing/2015/9/8/chartex" xmlns:cx2="http://schemas.microsoft.com/office/drawing/2015/10/21/chartex" xmlns:cx3="http://schemas.microsoft.com/office/drawing/2016/5/9/chartex" xmlns:cx4="http://schemas.microsoft.com/office/drawing/2016/5/10/chartex" xmlns:cx5="http://schemas.microsoft.com/office/drawing/2016/5/11/chartex" xmlns:cx6="http://schemas.microsoft.com/office/drawing/2016/5/12/chartex" xmlns:cx7="http://schemas.microsoft.com/office/drawing/2016/5/13/chartex" xmlns:cx8="http://schemas.microsoft.com/office/drawing/2016/5/14/chartex" xmlns:mc="http://schemas.openxmlformats.org/markup-compatibility/2006" xmlns:aink="http://schemas.microsoft.com/office/drawing/2016/ink" xmlns:am3d="http://schemas.microsoft.com/office/drawing/2017/model3d" xmlns:o="urn:schemas-microsoft-com:office:office" xmlns:oel="http://schemas.microsoft.com/office/2019/extlst" xmlns:r="http://schemas.openxmlformats.org/officeDocument/2006/relationships" xmlns:m="http://schemas.openxmlformats.org/officeDocument/2006/math" xmlns:v="urn:schemas-microsoft-com:vml" xmlns:wp14="http://schemas.microsoft.com/office/word/2010/wordprocessingDrawing" xmlns:wp="http://schemas.openxmlformats.org/drawingml/2006/wordprocessingDrawing" xmlns:w10="urn:schemas-microsoft-com:office:word" xmlns:w="http://schemas.openxmlformats.org/wordprocessingml/2006/main" xmlns:w14="http://schemas.microsoft.com/office/word/2010/wordml" xmlns:w15="http://schemas.microsoft.com/office/word/2012/wordml" xmlns:w16cex="http://schemas.microsoft.com/office/word/2018/wordml/cex" xmlns:w16cid="http://schemas.microsoft.com/office/word/2016/wordml/cid" xmlns:w16="http://schemas.microsoft.com/office/word/2018/wordml" xmlns:w16du="http://schemas.microsoft.com/office/word/2023/wordml/word16du" xmlns:w16sdtdh="http://schemas.microsoft.com/office/word/2020/wordml/sdtdatahash" xmlns:w16se="http://schemas.microsoft.com/office/word/2015/wordml/symex" xmlns:wpg="http://schemas.microsoft.com/office/word/2010/wordprocessingGroup" xmlns:wpi="http://schemas.microsoft.com/office/word/2010/wordprocessingInk" xmlns:wne="http://schemas.microsoft.com/office/word/2006/wordml" xmlns:wps="http://schemas.microsoft.com/office/word/2010/wordprocessingShape" mc:Ignorable="w14 w15 w16se w16cid w16 w16cex w16sdtdh w16du wp14">
+<w:footnotes xmlns:wpc="http://schemas.microsoft.com/office/word/2010/wordprocessingCanvas" xmlns:cx="http://schemas.microsoft.com/office/drawing/2014/chartex" xmlns:cx1="http://schemas.microsoft.com/office/drawing/2015/9/8/chartex" xmlns:cx2="http://schemas.microsoft.com/office/drawing/2015/10/21/chartex" xmlns:cx3="http://schemas.microsoft.com/office/drawing/2016/5/9/chartex" xmlns:cx4="http://schemas.microsoft.com/office/drawing/2016/5/10/chartex" xmlns:cx5="http://schemas.microsoft.com/office/drawing/2016/5/11/chartex" xmlns:cx6="http://schemas.microsoft.com/office/drawing/2016/5/12/chartex" xmlns:cx7="http://schemas.microsoft.com/office/drawing/2016/5/13/chartex" xmlns:cx8="http://schemas.microsoft.com/office/drawing/2016/5/14/chartex" xmlns:mc="http://schemas.openxmlformats.org/markup-compatibility/2006" xmlns:aink="http://schemas.microsoft.com/office/drawing/2016/ink" xmlns:am3d="http://schemas.microsoft.com/office/drawing/2017/model3d" xmlns:o="urn:schemas-microsoft-com:office:office" xmlns:oel="http://schemas.microsoft.com/office/2019/extlst" xmlns:r="http://schemas.openxmlformats.org/officeDocument/2006/relationships" xmlns:m="http://schemas.openxmlformats.org/officeDocument/2006/math" xmlns:v="urn:schemas-microsoft-com:vml" xmlns:wp14="http://schemas.microsoft.com/office/word/2010/wordprocessingDrawing" xmlns:wp="http://schemas.openxmlformats.org/drawingml/2006/wordprocessingDrawing" xmlns:w10="urn:schemas-microsoft-com:office:word" xmlns:w="http://schemas.openxmlformats.org/wordprocessingml/2006/main" xmlns:w14="http://schemas.microsoft.com/office/word/2010/wordml" xmlns:w15="http://schemas.microsoft.com/office/word/2012/wordml" xmlns:w16cex="http://schemas.microsoft.com/office/word/2018/wordml/cex" xmlns:w16cid="http://schemas.microsoft.com/office/word/2016/wordml/cid" xmlns:w16="http://schemas.microsoft.com/office/word/2018/wordml" xmlns:w16du="http://schemas.microsoft.com/office/word/2023/wordml/word16du" xmlns:w16sdtdh="http://schemas.microsoft.com/office/word/2020/wordml/sdtdatahash" xmlns:w16sdtfl="http://schemas.microsoft.com/office/word/2024/wordml/sdtformatlock" xmlns:w16se="http://schemas.microsoft.com/office/word/2015/wordml/symex" xmlns:wpg="http://schemas.microsoft.com/office/word/2010/wordprocessingGroup" xmlns:wpi="http://schemas.microsoft.com/office/word/2010/wordprocessingInk" xmlns:wne="http://schemas.microsoft.com/office/word/2006/wordml" xmlns:wps="http://schemas.microsoft.com/office/word/2010/wordprocessingShape" mc:Ignorable="w14 w15 w16se w16cid w16 w16cex w16sdtdh w16sdtfl w16du wp14">
   <w:footnote w:type="separator" w:id="-1">
     <w:p>
       <w:pPr>
@@ -9925,7 +10520,7 @@
 </file>
 
 <file path=word/numbering.xml><?xml version="1.0" encoding="utf-8"?>
-<w:numbering xmlns:wpc="http://schemas.microsoft.com/office/word/2010/wordprocessingCanvas" xmlns:cx="http://schemas.microsoft.com/office/drawing/2014/chartex" xmlns:cx1="http://schemas.microsoft.com/office/drawing/2015/9/8/chartex" xmlns:cx2="http://schemas.microsoft.com/office/drawing/2015/10/21/chartex" xmlns:cx3="http://schemas.microsoft.com/office/drawing/2016/5/9/chartex" xmlns:cx4="http://schemas.microsoft.com/office/drawing/2016/5/10/chartex" xmlns:cx5="http://schemas.microsoft.com/office/drawing/2016/5/11/chartex" xmlns:cx6="http://schemas.microsoft.com/office/drawing/2016/5/12/chartex" xmlns:cx7="http://schemas.microsoft.com/office/drawing/2016/5/13/chartex" xmlns:cx8="http://schemas.microsoft.com/office/drawing/2016/5/14/chartex" xmlns:mc="http://schemas.openxmlformats.org/markup-compatibility/2006" xmlns:aink="http://schemas.microsoft.com/office/drawing/2016/ink" xmlns:am3d="http://schemas.microsoft.com/office/drawing/2017/model3d" xmlns:o="urn:schemas-microsoft-com:office:office" xmlns:oel="http://schemas.microsoft.com/office/2019/extlst" xmlns:r="http://schemas.openxmlformats.org/officeDocument/2006/relationships" xmlns:m="http://schemas.openxmlformats.org/officeDocument/2006/math" xmlns:v="urn:schemas-microsoft-com:vml" xmlns:wp14="http://schemas.microsoft.com/office/word/2010/wordprocessingDrawing" xmlns:wp="http://schemas.openxmlformats.org/drawingml/2006/wordprocessingDrawing" xmlns:w10="urn:schemas-microsoft-com:office:word" xmlns:w="http://schemas.openxmlformats.org/wordprocessingml/2006/main" xmlns:w14="http://schemas.microsoft.com/office/word/2010/wordml" xmlns:w15="http://schemas.microsoft.com/office/word/2012/wordml" xmlns:w16cex="http://schemas.microsoft.com/office/word/2018/wordml/cex" xmlns:w16cid="http://schemas.microsoft.com/office/word/2016/wordml/cid" xmlns:w16="http://schemas.microsoft.com/office/word/2018/wordml" xmlns:w16du="http://schemas.microsoft.com/office/word/2023/wordml/word16du" xmlns:w16sdtdh="http://schemas.microsoft.com/office/word/2020/wordml/sdtdatahash" xmlns:w16se="http://schemas.microsoft.com/office/word/2015/wordml/symex" xmlns:wpg="http://schemas.microsoft.com/office/word/2010/wordprocessingGroup" xmlns:wpi="http://schemas.microsoft.com/office/word/2010/wordprocessingInk" xmlns:wne="http://schemas.microsoft.com/office/word/2006/wordml" xmlns:wps="http://schemas.microsoft.com/office/word/2010/wordprocessingShape" mc:Ignorable="w14 w15 w16se w16cid w16 w16cex w16sdtdh w16du wp14">
+<w:numbering xmlns:wpc="http://schemas.microsoft.com/office/word/2010/wordprocessingCanvas" xmlns:cx="http://schemas.microsoft.com/office/drawing/2014/chartex" xmlns:cx1="http://schemas.microsoft.com/office/drawing/2015/9/8/chartex" xmlns:cx2="http://schemas.microsoft.com/office/drawing/2015/10/21/chartex" xmlns:cx3="http://schemas.microsoft.com/office/drawing/2016/5/9/chartex" xmlns:cx4="http://schemas.microsoft.com/office/drawing/2016/5/10/chartex" xmlns:cx5="http://schemas.microsoft.com/office/drawing/2016/5/11/chartex" xmlns:cx6="http://schemas.microsoft.com/office/drawing/2016/5/12/chartex" xmlns:cx7="http://schemas.microsoft.com/office/drawing/2016/5/13/chartex" xmlns:cx8="http://schemas.microsoft.com/office/drawing/2016/5/14/chartex" xmlns:mc="http://schemas.openxmlformats.org/markup-compatibility/2006" xmlns:aink="http://schemas.microsoft.com/office/drawing/2016/ink" xmlns:am3d="http://schemas.microsoft.com/office/drawing/2017/model3d" xmlns:o="urn:schemas-microsoft-com:office:office" xmlns:oel="http://schemas.microsoft.com/office/2019/extlst" xmlns:r="http://schemas.openxmlformats.org/officeDocument/2006/relationships" xmlns:m="http://schemas.openxmlformats.org/officeDocument/2006/math" xmlns:v="urn:schemas-microsoft-com:vml" xmlns:wp14="http://schemas.microsoft.com/office/word/2010/wordprocessingDrawing" xmlns:wp="http://schemas.openxmlformats.org/drawingml/2006/wordprocessingDrawing" xmlns:w10="urn:schemas-microsoft-com:office:word" xmlns:w="http://schemas.openxmlformats.org/wordprocessingml/2006/main" xmlns:w14="http://schemas.microsoft.com/office/word/2010/wordml" xmlns:w15="http://schemas.microsoft.com/office/word/2012/wordml" xmlns:w16cex="http://schemas.microsoft.com/office/word/2018/wordml/cex" xmlns:w16cid="http://schemas.microsoft.com/office/word/2016/wordml/cid" xmlns:w16="http://schemas.microsoft.com/office/word/2018/wordml" xmlns:w16du="http://schemas.microsoft.com/office/word/2023/wordml/word16du" xmlns:w16sdtdh="http://schemas.microsoft.com/office/word/2020/wordml/sdtdatahash" xmlns:w16sdtfl="http://schemas.microsoft.com/office/word/2024/wordml/sdtformatlock" xmlns:w16se="http://schemas.microsoft.com/office/word/2015/wordml/symex" xmlns:wpg="http://schemas.microsoft.com/office/word/2010/wordprocessingGroup" xmlns:wpi="http://schemas.microsoft.com/office/word/2010/wordprocessingInk" xmlns:wne="http://schemas.microsoft.com/office/word/2006/wordml" xmlns:wps="http://schemas.microsoft.com/office/word/2010/wordprocessingShape" mc:Ignorable="w14 w15 w16se w16cid w16 w16cex w16sdtdh w16sdtfl w16du wp14">
   <w:abstractNum w:abstractNumId="0" w15:restartNumberingAfterBreak="0">
     <w:nsid w:val="05454947"/>
     <w:multiLevelType w:val="hybridMultilevel"/>
@@ -11397,6 +11992,119 @@
     </w:lvl>
   </w:abstractNum>
   <w:abstractNum w:abstractNumId="15" w15:restartNumberingAfterBreak="0">
+    <w:nsid w:val="56070D59"/>
+    <w:multiLevelType w:val="multilevel"/>
+    <w:tmpl w:val="646E60AC"/>
+    <w:lvl w:ilvl="0">
+      <w:start w:val="2"/>
+      <w:numFmt w:val="decimal"/>
+      <w:lvlText w:val="%1"/>
+      <w:lvlJc w:val="left"/>
+      <w:pPr>
+        <w:ind w:left="360" w:hanging="360"/>
+      </w:pPr>
+      <w:rPr>
+        <w:rFonts w:hint="default"/>
+      </w:rPr>
+    </w:lvl>
+    <w:lvl w:ilvl="1">
+      <w:start w:val="2"/>
+      <w:numFmt w:val="decimal"/>
+      <w:lvlText w:val="%1.%2"/>
+      <w:lvlJc w:val="left"/>
+      <w:pPr>
+        <w:ind w:left="360" w:hanging="360"/>
+      </w:pPr>
+      <w:rPr>
+        <w:rFonts w:hint="default"/>
+      </w:rPr>
+    </w:lvl>
+    <w:lvl w:ilvl="2">
+      <w:start w:val="1"/>
+      <w:numFmt w:val="decimal"/>
+      <w:lvlText w:val="%1.%2.%3"/>
+      <w:lvlJc w:val="left"/>
+      <w:pPr>
+        <w:ind w:left="720" w:hanging="720"/>
+      </w:pPr>
+      <w:rPr>
+        <w:rFonts w:hint="default"/>
+      </w:rPr>
+    </w:lvl>
+    <w:lvl w:ilvl="3">
+      <w:start w:val="1"/>
+      <w:numFmt w:val="decimal"/>
+      <w:lvlText w:val="%1.%2.%3.%4"/>
+      <w:lvlJc w:val="left"/>
+      <w:pPr>
+        <w:ind w:left="1080" w:hanging="1080"/>
+      </w:pPr>
+      <w:rPr>
+        <w:rFonts w:hint="default"/>
+      </w:rPr>
+    </w:lvl>
+    <w:lvl w:ilvl="4">
+      <w:start w:val="1"/>
+      <w:numFmt w:val="decimal"/>
+      <w:lvlText w:val="%1.%2.%3.%4.%5"/>
+      <w:lvlJc w:val="left"/>
+      <w:pPr>
+        <w:ind w:left="1080" w:hanging="1080"/>
+      </w:pPr>
+      <w:rPr>
+        <w:rFonts w:hint="default"/>
+      </w:rPr>
+    </w:lvl>
+    <w:lvl w:ilvl="5">
+      <w:start w:val="1"/>
+      <w:numFmt w:val="decimal"/>
+      <w:lvlText w:val="%1.%2.%3.%4.%5.%6"/>
+      <w:lvlJc w:val="left"/>
+      <w:pPr>
+        <w:ind w:left="1440" w:hanging="1440"/>
+      </w:pPr>
+      <w:rPr>
+        <w:rFonts w:hint="default"/>
+      </w:rPr>
+    </w:lvl>
+    <w:lvl w:ilvl="6">
+      <w:start w:val="1"/>
+      <w:numFmt w:val="decimal"/>
+      <w:lvlText w:val="%1.%2.%3.%4.%5.%6.%7"/>
+      <w:lvlJc w:val="left"/>
+      <w:pPr>
+        <w:ind w:left="1440" w:hanging="1440"/>
+      </w:pPr>
+      <w:rPr>
+        <w:rFonts w:hint="default"/>
+      </w:rPr>
+    </w:lvl>
+    <w:lvl w:ilvl="7">
+      <w:start w:val="1"/>
+      <w:numFmt w:val="decimal"/>
+      <w:lvlText w:val="%1.%2.%3.%4.%5.%6.%7.%8"/>
+      <w:lvlJc w:val="left"/>
+      <w:pPr>
+        <w:ind w:left="1800" w:hanging="1800"/>
+      </w:pPr>
+      <w:rPr>
+        <w:rFonts w:hint="default"/>
+      </w:rPr>
+    </w:lvl>
+    <w:lvl w:ilvl="8">
+      <w:start w:val="1"/>
+      <w:numFmt w:val="decimal"/>
+      <w:lvlText w:val="%1.%2.%3.%4.%5.%6.%7.%8.%9"/>
+      <w:lvlJc w:val="left"/>
+      <w:pPr>
+        <w:ind w:left="1800" w:hanging="1800"/>
+      </w:pPr>
+      <w:rPr>
+        <w:rFonts w:hint="default"/>
+      </w:rPr>
+    </w:lvl>
+  </w:abstractNum>
+  <w:abstractNum w:abstractNumId="16" w15:restartNumberingAfterBreak="0">
     <w:nsid w:val="58C40E98"/>
     <w:multiLevelType w:val="hybridMultilevel"/>
     <w:tmpl w:val="EE7CAA2E"/>
@@ -11486,7 +12194,7 @@
       </w:pPr>
     </w:lvl>
   </w:abstractNum>
-  <w:abstractNum w:abstractNumId="16" w15:restartNumberingAfterBreak="0">
+  <w:abstractNum w:abstractNumId="17" w15:restartNumberingAfterBreak="0">
     <w:nsid w:val="5E953D7F"/>
     <w:multiLevelType w:val="hybridMultilevel"/>
     <w:tmpl w:val="CC80D27E"/>
@@ -11599,7 +12307,7 @@
       </w:rPr>
     </w:lvl>
   </w:abstractNum>
-  <w:abstractNum w:abstractNumId="17" w15:restartNumberingAfterBreak="0">
+  <w:abstractNum w:abstractNumId="18" w15:restartNumberingAfterBreak="0">
     <w:nsid w:val="60B712C8"/>
     <w:multiLevelType w:val="hybridMultilevel"/>
     <w:tmpl w:val="5C580DAC"/>
@@ -11712,7 +12420,7 @@
       </w:rPr>
     </w:lvl>
   </w:abstractNum>
-  <w:abstractNum w:abstractNumId="18" w15:restartNumberingAfterBreak="0">
+  <w:abstractNum w:abstractNumId="19" w15:restartNumberingAfterBreak="0">
     <w:nsid w:val="63477784"/>
     <w:multiLevelType w:val="hybridMultilevel"/>
     <w:tmpl w:val="EE7CAA2E"/>
@@ -11802,7 +12510,120 @@
       </w:pPr>
     </w:lvl>
   </w:abstractNum>
-  <w:abstractNum w:abstractNumId="19" w15:restartNumberingAfterBreak="0">
+  <w:abstractNum w:abstractNumId="20" w15:restartNumberingAfterBreak="0">
+    <w:nsid w:val="6C250F66"/>
+    <w:multiLevelType w:val="hybridMultilevel"/>
+    <w:tmpl w:val="C1346C1E"/>
+    <w:lvl w:ilvl="0" w:tplc="40090003">
+      <w:start w:val="1"/>
+      <w:numFmt w:val="bullet"/>
+      <w:lvlText w:val="o"/>
+      <w:lvlJc w:val="left"/>
+      <w:pPr>
+        <w:ind w:left="720" w:hanging="360"/>
+      </w:pPr>
+      <w:rPr>
+        <w:rFonts w:ascii="Courier New" w:hAnsi="Courier New" w:cs="Courier New" w:hint="default"/>
+      </w:rPr>
+    </w:lvl>
+    <w:lvl w:ilvl="1" w:tplc="40090003" w:tentative="1">
+      <w:start w:val="1"/>
+      <w:numFmt w:val="bullet"/>
+      <w:lvlText w:val="o"/>
+      <w:lvlJc w:val="left"/>
+      <w:pPr>
+        <w:ind w:left="1440" w:hanging="360"/>
+      </w:pPr>
+      <w:rPr>
+        <w:rFonts w:ascii="Courier New" w:hAnsi="Courier New" w:cs="Courier New" w:hint="default"/>
+      </w:rPr>
+    </w:lvl>
+    <w:lvl w:ilvl="2" w:tplc="40090005" w:tentative="1">
+      <w:start w:val="1"/>
+      <w:numFmt w:val="bullet"/>
+      <w:lvlText w:val=""/>
+      <w:lvlJc w:val="left"/>
+      <w:pPr>
+        <w:ind w:left="2160" w:hanging="360"/>
+      </w:pPr>
+      <w:rPr>
+        <w:rFonts w:ascii="Wingdings" w:hAnsi="Wingdings" w:hint="default"/>
+      </w:rPr>
+    </w:lvl>
+    <w:lvl w:ilvl="3" w:tplc="40090001" w:tentative="1">
+      <w:start w:val="1"/>
+      <w:numFmt w:val="bullet"/>
+      <w:lvlText w:val=""/>
+      <w:lvlJc w:val="left"/>
+      <w:pPr>
+        <w:ind w:left="2880" w:hanging="360"/>
+      </w:pPr>
+      <w:rPr>
+        <w:rFonts w:ascii="Symbol" w:hAnsi="Symbol" w:hint="default"/>
+      </w:rPr>
+    </w:lvl>
+    <w:lvl w:ilvl="4" w:tplc="40090003" w:tentative="1">
+      <w:start w:val="1"/>
+      <w:numFmt w:val="bullet"/>
+      <w:lvlText w:val="o"/>
+      <w:lvlJc w:val="left"/>
+      <w:pPr>
+        <w:ind w:left="3600" w:hanging="360"/>
+      </w:pPr>
+      <w:rPr>
+        <w:rFonts w:ascii="Courier New" w:hAnsi="Courier New" w:cs="Courier New" w:hint="default"/>
+      </w:rPr>
+    </w:lvl>
+    <w:lvl w:ilvl="5" w:tplc="40090005" w:tentative="1">
+      <w:start w:val="1"/>
+      <w:numFmt w:val="bullet"/>
+      <w:lvlText w:val=""/>
+      <w:lvlJc w:val="left"/>
+      <w:pPr>
+        <w:ind w:left="4320" w:hanging="360"/>
+      </w:pPr>
+      <w:rPr>
+        <w:rFonts w:ascii="Wingdings" w:hAnsi="Wingdings" w:hint="default"/>
+      </w:rPr>
+    </w:lvl>
+    <w:lvl w:ilvl="6" w:tplc="40090001" w:tentative="1">
+      <w:start w:val="1"/>
+      <w:numFmt w:val="bullet"/>
+      <w:lvlText w:val=""/>
+      <w:lvlJc w:val="left"/>
+      <w:pPr>
+        <w:ind w:left="5040" w:hanging="360"/>
+      </w:pPr>
+      <w:rPr>
+        <w:rFonts w:ascii="Symbol" w:hAnsi="Symbol" w:hint="default"/>
+      </w:rPr>
+    </w:lvl>
+    <w:lvl w:ilvl="7" w:tplc="40090003" w:tentative="1">
+      <w:start w:val="1"/>
+      <w:numFmt w:val="bullet"/>
+      <w:lvlText w:val="o"/>
+      <w:lvlJc w:val="left"/>
+      <w:pPr>
+        <w:ind w:left="5760" w:hanging="360"/>
+      </w:pPr>
+      <w:rPr>
+        <w:rFonts w:ascii="Courier New" w:hAnsi="Courier New" w:cs="Courier New" w:hint="default"/>
+      </w:rPr>
+    </w:lvl>
+    <w:lvl w:ilvl="8" w:tplc="40090005" w:tentative="1">
+      <w:start w:val="1"/>
+      <w:numFmt w:val="bullet"/>
+      <w:lvlText w:val=""/>
+      <w:lvlJc w:val="left"/>
+      <w:pPr>
+        <w:ind w:left="6480" w:hanging="360"/>
+      </w:pPr>
+      <w:rPr>
+        <w:rFonts w:ascii="Wingdings" w:hAnsi="Wingdings" w:hint="default"/>
+      </w:rPr>
+    </w:lvl>
+  </w:abstractNum>
+  <w:abstractNum w:abstractNumId="21" w15:restartNumberingAfterBreak="0">
     <w:nsid w:val="71C27782"/>
     <w:multiLevelType w:val="hybridMultilevel"/>
     <w:tmpl w:val="F7BA442C"/>
@@ -11891,7 +12712,7 @@
       </w:pPr>
     </w:lvl>
   </w:abstractNum>
-  <w:abstractNum w:abstractNumId="20" w15:restartNumberingAfterBreak="0">
+  <w:abstractNum w:abstractNumId="22" w15:restartNumberingAfterBreak="0">
     <w:nsid w:val="74C33EAD"/>
     <w:multiLevelType w:val="hybridMultilevel"/>
     <w:tmpl w:val="EE7CAA2E"/>
@@ -11981,7 +12802,7 @@
       </w:pPr>
     </w:lvl>
   </w:abstractNum>
-  <w:abstractNum w:abstractNumId="21" w15:restartNumberingAfterBreak="0">
+  <w:abstractNum w:abstractNumId="23" w15:restartNumberingAfterBreak="0">
     <w:nsid w:val="74EC4322"/>
     <w:multiLevelType w:val="hybridMultilevel"/>
     <w:tmpl w:val="6C2E944C"/>
@@ -12094,7 +12915,7 @@
       </w:rPr>
     </w:lvl>
   </w:abstractNum>
-  <w:abstractNum w:abstractNumId="22" w15:restartNumberingAfterBreak="0">
+  <w:abstractNum w:abstractNumId="24" w15:restartNumberingAfterBreak="0">
     <w:nsid w:val="7D5441B6"/>
     <w:multiLevelType w:val="hybridMultilevel"/>
     <w:tmpl w:val="EE7CAA2E"/>
@@ -12188,37 +13009,37 @@
     <w:abstractNumId w:val="5"/>
   </w:num>
   <w:num w:numId="2" w16cid:durableId="926884986">
-    <w:abstractNumId w:val="19"/>
+    <w:abstractNumId w:val="21"/>
   </w:num>
   <w:num w:numId="3" w16cid:durableId="914123549">
-    <w:abstractNumId w:val="21"/>
+    <w:abstractNumId w:val="23"/>
   </w:num>
   <w:num w:numId="4" w16cid:durableId="694890864">
     <w:abstractNumId w:val="13"/>
   </w:num>
   <w:num w:numId="5" w16cid:durableId="1074545477">
-    <w:abstractNumId w:val="17"/>
+    <w:abstractNumId w:val="18"/>
   </w:num>
   <w:num w:numId="6" w16cid:durableId="29229243">
     <w:abstractNumId w:val="9"/>
   </w:num>
   <w:num w:numId="7" w16cid:durableId="1561139184">
-    <w:abstractNumId w:val="20"/>
+    <w:abstractNumId w:val="22"/>
   </w:num>
   <w:num w:numId="8" w16cid:durableId="834220866">
-    <w:abstractNumId w:val="22"/>
+    <w:abstractNumId w:val="24"/>
   </w:num>
   <w:num w:numId="9" w16cid:durableId="1002124704">
     <w:abstractNumId w:val="10"/>
   </w:num>
   <w:num w:numId="10" w16cid:durableId="1157916572">
-    <w:abstractNumId w:val="18"/>
+    <w:abstractNumId w:val="19"/>
   </w:num>
   <w:num w:numId="11" w16cid:durableId="2119830172">
     <w:abstractNumId w:val="12"/>
   </w:num>
   <w:num w:numId="12" w16cid:durableId="524366881">
-    <w:abstractNumId w:val="15"/>
+    <w:abstractNumId w:val="16"/>
   </w:num>
   <w:num w:numId="13" w16cid:durableId="417144366">
     <w:abstractNumId w:val="2"/>
@@ -12251,13 +13072,19 @@
     <w:abstractNumId w:val="0"/>
   </w:num>
   <w:num w:numId="23" w16cid:durableId="588388899">
-    <w:abstractNumId w:val="16"/>
+    <w:abstractNumId w:val="17"/>
+  </w:num>
+  <w:num w:numId="24" w16cid:durableId="2142460021">
+    <w:abstractNumId w:val="15"/>
+  </w:num>
+  <w:num w:numId="25" w16cid:durableId="1549340698">
+    <w:abstractNumId w:val="20"/>
   </w:num>
 </w:numbering>
 </file>
 
 <file path=word/styles.xml><?xml version="1.0" encoding="utf-8"?>
-<w:styles xmlns:mc="http://schemas.openxmlformats.org/markup-compatibility/2006" xmlns:r="http://schemas.openxmlformats.org/officeDocument/2006/relationships" xmlns:w="http://schemas.openxmlformats.org/wordprocessingml/2006/main" xmlns:w14="http://schemas.microsoft.com/office/word/2010/wordml" xmlns:w15="http://schemas.microsoft.com/office/word/2012/wordml" xmlns:w16cex="http://schemas.microsoft.com/office/word/2018/wordml/cex" xmlns:w16cid="http://schemas.microsoft.com/office/word/2016/wordml/cid" xmlns:w16="http://schemas.microsoft.com/office/word/2018/wordml" xmlns:w16du="http://schemas.microsoft.com/office/word/2023/wordml/word16du" xmlns:w16sdtdh="http://schemas.microsoft.com/office/word/2020/wordml/sdtdatahash" xmlns:w16se="http://schemas.microsoft.com/office/word/2015/wordml/symex" mc:Ignorable="w14 w15 w16se w16cid w16 w16cex w16sdtdh w16du">
+<w:styles xmlns:mc="http://schemas.openxmlformats.org/markup-compatibility/2006" xmlns:r="http://schemas.openxmlformats.org/officeDocument/2006/relationships" xmlns:w="http://schemas.openxmlformats.org/wordprocessingml/2006/main" xmlns:w14="http://schemas.microsoft.com/office/word/2010/wordml" xmlns:w15="http://schemas.microsoft.com/office/word/2012/wordml" xmlns:w16cex="http://schemas.microsoft.com/office/word/2018/wordml/cex" xmlns:w16cid="http://schemas.microsoft.com/office/word/2016/wordml/cid" xmlns:w16="http://schemas.microsoft.com/office/word/2018/wordml" xmlns:w16du="http://schemas.microsoft.com/office/word/2023/wordml/word16du" xmlns:w16sdtdh="http://schemas.microsoft.com/office/word/2020/wordml/sdtdatahash" xmlns:w16sdtfl="http://schemas.microsoft.com/office/word/2024/wordml/sdtformatlock" xmlns:w16se="http://schemas.microsoft.com/office/word/2015/wordml/symex" mc:Ignorable="w14 w15 w16se w16cid w16 w16cex w16sdtdh w16sdtfl w16du">
   <w:docDefaults>
     <w:rPrDefault>
       <w:rPr>

</xml_diff>